<commit_message>
V1.0 delete temprary files and fix some bugs
</commit_message>
<xml_diff>
--- a/testContent.docx
+++ b/testContent.docx
@@ -47,7 +47,6 @@
       <w:pPr>
         <w:jc w:val="center"/>
         <w:rPr>
-          <w:rFonts w:hint="eastAsia"/>
           <w:b/>
           <w:bCs/>
           <w:sz w:val="28"/>
@@ -193,7 +192,6 @@
                 <w:bCs/>
               </w:rPr>
             </w:pPr>
-            <w:proofErr w:type="gramStart"/>
             <w:r>
               <w:rPr>
                 <w:b/>
@@ -209,7 +207,6 @@
               </w:rPr>
               <w:t>p(</w:t>
             </w:r>
-            <w:proofErr w:type="gramEnd"/>
             <w:r>
               <w:rPr>
                 <w:b/>
@@ -231,117 +228,57 @@
                 <w:bCs/>
               </w:rPr>
             </w:pPr>
-            <w:proofErr w:type="spellStart"/>
-            <w:proofErr w:type="gramStart"/>
             <w:r>
               <w:rPr>
                 <w:rFonts w:hint="eastAsia"/>
                 <w:b/>
                 <w:bCs/>
               </w:rPr>
-              <w:t>rs</w:t>
-            </w:r>
-            <w:proofErr w:type="spellEnd"/>
+              <w:t>rs(5)</w:t>
+            </w:r>
+          </w:p>
+        </w:tc>
+        <w:tc>
+          <w:tcPr>
+            <w:tcW w:w="720" w:type="dxa"/>
+          </w:tcPr>
+          <w:p>
+            <w:pPr>
+              <w:jc w:val="center"/>
+              <w:rPr>
+                <w:b/>
+                <w:bCs/>
+              </w:rPr>
+            </w:pPr>
             <w:r>
               <w:rPr>
                 <w:rFonts w:hint="eastAsia"/>
                 <w:b/>
                 <w:bCs/>
               </w:rPr>
-              <w:t>(</w:t>
-            </w:r>
-            <w:proofErr w:type="gramEnd"/>
+              <w:t>rt(5)</w:t>
+            </w:r>
+          </w:p>
+        </w:tc>
+        <w:tc>
+          <w:tcPr>
+            <w:tcW w:w="2250" w:type="dxa"/>
+          </w:tcPr>
+          <w:p>
+            <w:pPr>
+              <w:jc w:val="center"/>
+              <w:rPr>
+                <w:b/>
+                <w:bCs/>
+              </w:rPr>
+            </w:pPr>
             <w:r>
               <w:rPr>
                 <w:rFonts w:hint="eastAsia"/>
                 <w:b/>
                 <w:bCs/>
               </w:rPr>
-              <w:t>5)</w:t>
-            </w:r>
-          </w:p>
-        </w:tc>
-        <w:tc>
-          <w:tcPr>
-            <w:tcW w:w="720" w:type="dxa"/>
-          </w:tcPr>
-          <w:p>
-            <w:pPr>
-              <w:jc w:val="center"/>
-              <w:rPr>
-                <w:b/>
-                <w:bCs/>
-              </w:rPr>
-            </w:pPr>
-            <w:proofErr w:type="spellStart"/>
-            <w:proofErr w:type="gramStart"/>
-            <w:r>
-              <w:rPr>
-                <w:rFonts w:hint="eastAsia"/>
-                <w:b/>
-                <w:bCs/>
-              </w:rPr>
-              <w:t>rt</w:t>
-            </w:r>
-            <w:proofErr w:type="spellEnd"/>
-            <w:r>
-              <w:rPr>
-                <w:rFonts w:hint="eastAsia"/>
-                <w:b/>
-                <w:bCs/>
-              </w:rPr>
-              <w:t>(</w:t>
-            </w:r>
-            <w:proofErr w:type="gramEnd"/>
-            <w:r>
-              <w:rPr>
-                <w:rFonts w:hint="eastAsia"/>
-                <w:b/>
-                <w:bCs/>
-              </w:rPr>
-              <w:t>5)</w:t>
-            </w:r>
-          </w:p>
-        </w:tc>
-        <w:tc>
-          <w:tcPr>
-            <w:tcW w:w="2250" w:type="dxa"/>
-          </w:tcPr>
-          <w:p>
-            <w:pPr>
-              <w:jc w:val="center"/>
-              <w:rPr>
-                <w:b/>
-                <w:bCs/>
-              </w:rPr>
-            </w:pPr>
-            <w:proofErr w:type="spellStart"/>
-            <w:proofErr w:type="gramStart"/>
-            <w:r>
-              <w:rPr>
-                <w:rFonts w:hint="eastAsia"/>
-                <w:b/>
-                <w:bCs/>
-              </w:rPr>
-              <w:t>rd</w:t>
-            </w:r>
-            <w:proofErr w:type="spellEnd"/>
-            <w:r>
-              <w:rPr>
-                <w:rFonts w:hint="eastAsia"/>
-                <w:b/>
-                <w:bCs/>
-              </w:rPr>
-              <w:t>(</w:t>
-            </w:r>
-            <w:proofErr w:type="gramEnd"/>
-            <w:r>
-              <w:rPr>
-                <w:rFonts w:hint="eastAsia"/>
-                <w:b/>
-                <w:bCs/>
-              </w:rPr>
-              <w:t>5)/immediate (16)</w:t>
+              <w:t>rd(5)/immediate (16)</w:t>
             </w:r>
           </w:p>
         </w:tc>
@@ -418,23 +355,13 @@
                 <w:szCs w:val="18"/>
               </w:rPr>
             </w:pPr>
-            <w:proofErr w:type="spellStart"/>
             <w:r>
               <w:rPr>
                 <w:rFonts w:ascii="Consolas" w:hAnsi="Consolas"/>
                 <w:sz w:val="18"/>
                 <w:szCs w:val="18"/>
               </w:rPr>
-              <w:t>addi</w:t>
-            </w:r>
-            <w:proofErr w:type="spellEnd"/>
-            <w:r>
-              <w:rPr>
-                <w:rFonts w:ascii="Consolas" w:hAnsi="Consolas"/>
-                <w:sz w:val="18"/>
-                <w:szCs w:val="18"/>
-              </w:rPr>
-              <w:t xml:space="preserve"> $s0, $zero, 15</w:t>
+              <w:t>addi $s0, $zero, 15</w:t>
             </w:r>
           </w:p>
         </w:tc>
@@ -632,23 +559,13 @@
                 <w:szCs w:val="18"/>
               </w:rPr>
             </w:pPr>
-            <w:proofErr w:type="spellStart"/>
             <w:r>
               <w:rPr>
                 <w:rFonts w:ascii="Consolas" w:hAnsi="Consolas"/>
                 <w:sz w:val="18"/>
                 <w:szCs w:val="18"/>
               </w:rPr>
-              <w:t>addi</w:t>
-            </w:r>
-            <w:proofErr w:type="spellEnd"/>
-            <w:r>
-              <w:rPr>
-                <w:rFonts w:ascii="Consolas" w:hAnsi="Consolas"/>
-                <w:sz w:val="18"/>
-                <w:szCs w:val="18"/>
-              </w:rPr>
-              <w:t xml:space="preserve"> $s1, </w:t>
+              <w:t xml:space="preserve">addi $s1, </w:t>
             </w:r>
             <w:r>
               <w:rPr>
@@ -1002,8 +919,6 @@
             </w:r>
           </w:p>
         </w:tc>
-        <w:bookmarkStart w:id="0" w:name="_GoBack"/>
-        <w:bookmarkEnd w:id="0"/>
       </w:tr>
       <w:tr>
         <w:trPr>
@@ -1240,23 +1155,13 @@
                 <w:szCs w:val="18"/>
               </w:rPr>
             </w:pPr>
-            <w:proofErr w:type="spellStart"/>
             <w:r>
               <w:rPr>
                 <w:rFonts w:ascii="Consolas" w:hAnsi="Consolas"/>
                 <w:sz w:val="18"/>
                 <w:szCs w:val="18"/>
               </w:rPr>
-              <w:t>ori</w:t>
-            </w:r>
-            <w:proofErr w:type="spellEnd"/>
-            <w:r>
-              <w:rPr>
-                <w:rFonts w:ascii="Consolas" w:hAnsi="Consolas"/>
-                <w:sz w:val="18"/>
-                <w:szCs w:val="18"/>
-              </w:rPr>
-              <w:t xml:space="preserve"> $s4, $s2, 78</w:t>
+              <w:t>ori $s4, $s2, 78</w:t>
             </w:r>
           </w:p>
         </w:tc>
@@ -1402,7 +1307,7 @@
                 <w:sz w:val="18"/>
                 <w:szCs w:val="18"/>
               </w:rPr>
-              <w:t>6254004E</w:t>
+              <w:t>4254004E</w:t>
             </w:r>
           </w:p>
         </w:tc>
@@ -1500,7 +1405,7 @@
                 <w:sz w:val="18"/>
                 <w:szCs w:val="18"/>
               </w:rPr>
-              <w:t>10000</w:t>
+              <w:t>10010</w:t>
             </w:r>
           </w:p>
         </w:tc>
@@ -1524,7 +1429,15 @@
                 <w:sz w:val="18"/>
                 <w:szCs w:val="18"/>
               </w:rPr>
-              <w:t>10001</w:t>
+              <w:t>1001</w:t>
+            </w:r>
+            <w:r>
+              <w:rPr>
+                <w:rFonts w:ascii="Consolas" w:eastAsia="宋体" w:hAnsi="Consolas" w:cs="Arial"/>
+                <w:sz w:val="18"/>
+                <w:szCs w:val="18"/>
+              </w:rPr>
+              <w:t>1</w:t>
             </w:r>
           </w:p>
         </w:tc>
@@ -1598,7 +1511,23 @@
                 <w:sz w:val="18"/>
                 <w:szCs w:val="18"/>
               </w:rPr>
-              <w:t>4611A800</w:t>
+              <w:t>465</w:t>
+            </w:r>
+            <w:r>
+              <w:rPr>
+                <w:rFonts w:ascii="Consolas" w:eastAsia="宋体" w:hAnsi="Consolas" w:cs="Arial"/>
+                <w:sz w:val="18"/>
+                <w:szCs w:val="18"/>
+              </w:rPr>
+              <w:t>3A8</w:t>
+            </w:r>
+            <w:r>
+              <w:rPr>
+                <w:rFonts w:ascii="Consolas" w:eastAsia="宋体" w:hAnsi="Consolas" w:cs="Arial"/>
+                <w:sz w:val="18"/>
+                <w:szCs w:val="18"/>
+              </w:rPr>
+              <w:t>00</w:t>
             </w:r>
           </w:p>
         </w:tc>
@@ -1696,7 +1625,7 @@
                 <w:sz w:val="18"/>
                 <w:szCs w:val="18"/>
               </w:rPr>
-              <w:t>10000</w:t>
+              <w:t>10010</w:t>
             </w:r>
           </w:p>
         </w:tc>
@@ -1720,7 +1649,15 @@
                 <w:sz w:val="18"/>
                 <w:szCs w:val="18"/>
               </w:rPr>
-              <w:t>10001</w:t>
+              <w:t>1001</w:t>
+            </w:r>
+            <w:r>
+              <w:rPr>
+                <w:rFonts w:ascii="Consolas" w:eastAsia="宋体" w:hAnsi="Consolas" w:cs="Arial"/>
+                <w:sz w:val="18"/>
+                <w:szCs w:val="18"/>
+              </w:rPr>
+              <w:t>1</w:t>
             </w:r>
           </w:p>
         </w:tc>
@@ -1795,7 +1732,23 @@
                 <w:sz w:val="18"/>
                 <w:szCs w:val="18"/>
               </w:rPr>
-              <w:t>4A11B000</w:t>
+              <w:t>4A5</w:t>
+            </w:r>
+            <w:r>
+              <w:rPr>
+                <w:rFonts w:ascii="Consolas" w:eastAsia="宋体" w:hAnsi="Consolas" w:cs="Arial"/>
+                <w:sz w:val="18"/>
+                <w:szCs w:val="18"/>
+              </w:rPr>
+              <w:t>3</w:t>
+            </w:r>
+            <w:r>
+              <w:rPr>
+                <w:rFonts w:ascii="Consolas" w:eastAsia="宋体" w:hAnsi="Consolas" w:cs="Arial"/>
+                <w:sz w:val="18"/>
+                <w:szCs w:val="18"/>
+              </w:rPr>
+              <w:t>B000</w:t>
             </w:r>
           </w:p>
         </w:tc>
@@ -2035,23 +1988,21 @@
                 <w:szCs w:val="18"/>
               </w:rPr>
             </w:pPr>
-            <w:proofErr w:type="spellStart"/>
             <w:r>
               <w:rPr>
                 <w:rFonts w:ascii="Consolas" w:hAnsi="Consolas"/>
                 <w:sz w:val="18"/>
                 <w:szCs w:val="18"/>
               </w:rPr>
-              <w:t>sw</w:t>
-            </w:r>
-            <w:proofErr w:type="spellEnd"/>
+              <w:t>sw $s0, ($s0</w:t>
+            </w:r>
             <w:r>
               <w:rPr>
                 <w:rFonts w:ascii="Consolas" w:hAnsi="Consolas"/>
                 <w:sz w:val="18"/>
                 <w:szCs w:val="18"/>
               </w:rPr>
-              <w:t xml:space="preserve"> $s1, ($s1)</w:t>
+              <w:t>)</w:t>
             </w:r>
           </w:p>
         </w:tc>
@@ -2099,7 +2050,7 @@
                 <w:sz w:val="18"/>
                 <w:szCs w:val="18"/>
               </w:rPr>
-              <w:t>10001</w:t>
+              <w:t>10000</w:t>
             </w:r>
           </w:p>
         </w:tc>
@@ -2123,7 +2074,7 @@
                 <w:sz w:val="18"/>
                 <w:szCs w:val="18"/>
               </w:rPr>
-              <w:t>10001</w:t>
+              <w:t>10000</w:t>
             </w:r>
           </w:p>
         </w:tc>
@@ -2197,7 +2148,15 @@
                 <w:sz w:val="18"/>
                 <w:szCs w:val="18"/>
               </w:rPr>
-              <w:t>9A310000</w:t>
+              <w:t>9A10</w:t>
+            </w:r>
+            <w:r>
+              <w:rPr>
+                <w:rFonts w:ascii="Consolas" w:eastAsia="宋体" w:hAnsi="Consolas" w:cs="Arial"/>
+                <w:sz w:val="18"/>
+                <w:szCs w:val="18"/>
+              </w:rPr>
+              <w:t>0000</w:t>
             </w:r>
           </w:p>
         </w:tc>
@@ -2241,23 +2200,21 @@
                 <w:szCs w:val="18"/>
               </w:rPr>
             </w:pPr>
-            <w:proofErr w:type="spellStart"/>
             <w:r>
               <w:rPr>
                 <w:rFonts w:ascii="Consolas" w:hAnsi="Consolas"/>
                 <w:sz w:val="18"/>
                 <w:szCs w:val="18"/>
               </w:rPr>
-              <w:t>addi</w:t>
-            </w:r>
-            <w:proofErr w:type="spellEnd"/>
+              <w:t>addi $s0, $s0</w:t>
+            </w:r>
             <w:r>
               <w:rPr>
                 <w:rFonts w:ascii="Consolas" w:hAnsi="Consolas"/>
                 <w:sz w:val="18"/>
                 <w:szCs w:val="18"/>
               </w:rPr>
-              <w:t xml:space="preserve"> $s1, $s1, -4</w:t>
+              <w:t>, -4</w:t>
             </w:r>
           </w:p>
         </w:tc>
@@ -2305,7 +2262,7 @@
                 <w:sz w:val="18"/>
                 <w:szCs w:val="18"/>
               </w:rPr>
-              <w:t>10001</w:t>
+              <w:t>10000</w:t>
             </w:r>
           </w:p>
         </w:tc>
@@ -2329,7 +2286,7 @@
                 <w:sz w:val="18"/>
                 <w:szCs w:val="18"/>
               </w:rPr>
-              <w:t>10001</w:t>
+              <w:t>10000</w:t>
             </w:r>
           </w:p>
         </w:tc>
@@ -2403,7 +2360,15 @@
                 <w:sz w:val="18"/>
                 <w:szCs w:val="18"/>
               </w:rPr>
-              <w:t>0631FFFC</w:t>
+              <w:t>0610</w:t>
+            </w:r>
+            <w:r>
+              <w:rPr>
+                <w:rFonts w:ascii="Consolas" w:eastAsia="宋体" w:hAnsi="Consolas" w:cs="Arial"/>
+                <w:sz w:val="18"/>
+                <w:szCs w:val="18"/>
+              </w:rPr>
+              <w:t>FFFC</w:t>
             </w:r>
           </w:p>
         </w:tc>
@@ -2447,23 +2412,21 @@
                 <w:szCs w:val="18"/>
               </w:rPr>
             </w:pPr>
-            <w:proofErr w:type="spellStart"/>
             <w:r>
               <w:rPr>
                 <w:rFonts w:ascii="Consolas" w:hAnsi="Consolas"/>
                 <w:sz w:val="18"/>
                 <w:szCs w:val="18"/>
               </w:rPr>
-              <w:t>lw</w:t>
-            </w:r>
-            <w:proofErr w:type="spellEnd"/>
+              <w:t>lw $t0, 4($s0</w:t>
+            </w:r>
             <w:r>
               <w:rPr>
                 <w:rFonts w:ascii="Consolas" w:hAnsi="Consolas"/>
                 <w:sz w:val="18"/>
                 <w:szCs w:val="18"/>
               </w:rPr>
-              <w:t xml:space="preserve"> $t0, 4($s1)</w:t>
+              <w:t>)</w:t>
             </w:r>
           </w:p>
         </w:tc>
@@ -2511,7 +2474,7 @@
                 <w:sz w:val="18"/>
                 <w:szCs w:val="18"/>
               </w:rPr>
-              <w:t>10001</w:t>
+              <w:t>10000</w:t>
             </w:r>
           </w:p>
         </w:tc>
@@ -2610,7 +2573,17 @@
                 <w:sz w:val="18"/>
                 <w:szCs w:val="18"/>
               </w:rPr>
-              <w:t>9E280004</w:t>
+              <w:t>9E0</w:t>
+            </w:r>
+            <w:bookmarkStart w:id="0" w:name="_GoBack"/>
+            <w:bookmarkEnd w:id="0"/>
+            <w:r>
+              <w:rPr>
+                <w:rFonts w:ascii="Consolas" w:eastAsia="宋体" w:hAnsi="Consolas" w:cs="Arial"/>
+                <w:sz w:val="18"/>
+                <w:szCs w:val="18"/>
+              </w:rPr>
+              <w:t>80004</w:t>
             </w:r>
           </w:p>
         </w:tc>
@@ -2654,23 +2627,13 @@
                 <w:szCs w:val="18"/>
               </w:rPr>
             </w:pPr>
-            <w:proofErr w:type="spellStart"/>
             <w:r>
               <w:rPr>
                 <w:rFonts w:ascii="Consolas" w:hAnsi="Consolas"/>
                 <w:sz w:val="18"/>
                 <w:szCs w:val="18"/>
               </w:rPr>
-              <w:t>addi</w:t>
-            </w:r>
-            <w:proofErr w:type="spellEnd"/>
-            <w:r>
-              <w:rPr>
-                <w:rFonts w:ascii="Consolas" w:hAnsi="Consolas"/>
-                <w:sz w:val="18"/>
-                <w:szCs w:val="18"/>
-              </w:rPr>
-              <w:t xml:space="preserve"> $s1, $zero, 16</w:t>
+              <w:t>addi $s1, $zero, 16</w:t>
             </w:r>
           </w:p>
         </w:tc>
@@ -2833,7 +2796,6 @@
             <w:pPr>
               <w:jc w:val="left"/>
               <w:rPr>
-                <w:rFonts w:hint="eastAsia"/>
                 <w:b/>
                 <w:bCs/>
               </w:rPr>
@@ -2860,23 +2822,13 @@
                 <w:szCs w:val="18"/>
               </w:rPr>
             </w:pPr>
-            <w:proofErr w:type="spellStart"/>
             <w:r>
               <w:rPr>
                 <w:rFonts w:ascii="Consolas" w:hAnsi="Consolas"/>
                 <w:sz w:val="18"/>
                 <w:szCs w:val="18"/>
               </w:rPr>
-              <w:t>addi</w:t>
-            </w:r>
-            <w:proofErr w:type="spellEnd"/>
-            <w:r>
-              <w:rPr>
-                <w:rFonts w:ascii="Consolas" w:hAnsi="Consolas"/>
-                <w:sz w:val="18"/>
-                <w:szCs w:val="18"/>
-              </w:rPr>
-              <w:t xml:space="preserve"> $s0, $s0, 1</w:t>
+              <w:t>addi $s0, $s0, 1</w:t>
             </w:r>
           </w:p>
         </w:tc>
@@ -3039,7 +2991,6 @@
             <w:pPr>
               <w:jc w:val="left"/>
               <w:rPr>
-                <w:rFonts w:hint="eastAsia"/>
                 <w:b/>
                 <w:bCs/>
               </w:rPr>
@@ -3066,23 +3017,13 @@
                 <w:szCs w:val="18"/>
               </w:rPr>
             </w:pPr>
-            <w:proofErr w:type="spellStart"/>
             <w:r>
               <w:rPr>
                 <w:rFonts w:ascii="Consolas" w:hAnsi="Consolas"/>
                 <w:sz w:val="18"/>
                 <w:szCs w:val="18"/>
               </w:rPr>
-              <w:t>beq</w:t>
-            </w:r>
-            <w:proofErr w:type="spellEnd"/>
-            <w:r>
-              <w:rPr>
-                <w:rFonts w:ascii="Consolas" w:hAnsi="Consolas"/>
-                <w:sz w:val="18"/>
-                <w:szCs w:val="18"/>
-              </w:rPr>
-              <w:t xml:space="preserve"> $s0, $s1, loop</w:t>
+              <w:t>beq $s0, $s1, loop</w:t>
             </w:r>
           </w:p>
         </w:tc>
@@ -3178,7 +3119,23 @@
                 <w:sz w:val="18"/>
                 <w:szCs w:val="18"/>
               </w:rPr>
-              <w:t>0000 0000 0011 0000</w:t>
+              <w:t>1111 1111 11</w:t>
+            </w:r>
+            <w:r>
+              <w:rPr>
+                <w:rFonts w:ascii="Consolas" w:eastAsia="宋体" w:hAnsi="Consolas" w:cs="Arial"/>
+                <w:sz w:val="18"/>
+                <w:szCs w:val="18"/>
+              </w:rPr>
+              <w:t xml:space="preserve">11 </w:t>
+            </w:r>
+            <w:r>
+              <w:rPr>
+                <w:rFonts w:ascii="Consolas" w:eastAsia="宋体" w:hAnsi="Consolas" w:cs="Arial"/>
+                <w:sz w:val="18"/>
+                <w:szCs w:val="18"/>
+              </w:rPr>
+              <w:t>1110</w:t>
             </w:r>
           </w:p>
         </w:tc>
@@ -3228,7 +3185,7 @@
                 <w:sz w:val="18"/>
                 <w:szCs w:val="18"/>
               </w:rPr>
-              <w:t>C2110030</w:t>
+              <w:t>C211FFFE</w:t>
             </w:r>
           </w:p>
         </w:tc>
@@ -3245,7 +3202,6 @@
             <w:pPr>
               <w:jc w:val="left"/>
               <w:rPr>
-                <w:rFonts w:hint="eastAsia"/>
                 <w:b/>
                 <w:bCs/>
               </w:rPr>
@@ -3430,13 +3386,7 @@
         </w:tc>
       </w:tr>
     </w:tbl>
-    <w:p>
-      <w:pPr>
-        <w:rPr>
-          <w:rFonts w:hint="eastAsia"/>
-        </w:rPr>
-      </w:pPr>
-    </w:p>
+    <w:p/>
     <w:sectPr>
       <w:pgSz w:w="11906" w:h="16838"/>
       <w:pgMar w:top="720" w:right="720" w:bottom="720" w:left="720" w:header="851" w:footer="992" w:gutter="0"/>
@@ -3548,7 +3498,7 @@
     <w:lsdException w:name="Table Web 1" w:semiHidden="1" w:unhideWhenUsed="1"/>
     <w:lsdException w:name="Table Web 2" w:semiHidden="1" w:unhideWhenUsed="1"/>
     <w:lsdException w:name="Table Web 3" w:semiHidden="1" w:unhideWhenUsed="1"/>
-    <w:lsdException w:name="Table Grid" w:semiHidden="1" w:unhideWhenUsed="1" w:qFormat="1"/>
+    <w:lsdException w:name="Table Grid" w:qFormat="1"/>
     <w:lsdException w:name="Table Theme" w:semiHidden="1" w:unhideWhenUsed="1"/>
     <w:lsdException w:name="Placeholder Text" w:semiHidden="1" w:uiPriority="99"/>
     <w:lsdException w:name="No Spacing" w:uiPriority="99"/>

</xml_diff>